<commit_message>
WitchEncript added class for chosing the SSH channel
</commit_message>
<xml_diff>
--- a/AutoWiederherstellen-Speicherung von Dokument.docx
+++ b/AutoWiederherstellen-Speicherung von Dokument.docx
@@ -200,36 +200,12 @@
     </w:p>
     <w:p>
       <w:r>
-        <w:t xml:space="preserve">Es soll eine </w:t>
-      </w:r>
-      <w:r>
-        <w:t>Datenübertragung</w:t>
-      </w:r>
-      <w:r>
-        <w:t xml:space="preserve"> Applikation </w:t>
-      </w:r>
-      <w:r>
-        <w:t>entstehen,</w:t>
-      </w:r>
-      <w:r>
-        <w:t xml:space="preserve"> welche die Kunden Daten Sicher überträgt und </w:t>
-      </w:r>
-      <w:r>
-        <w:t>verwahrt</w:t>
-      </w:r>
-      <w:r>
-        <w:t>.</w:t>
-      </w:r>
-    </w:p>
-    <w:p>
-      <w:r>
-        <w:t xml:space="preserve">Der Serverbetreiber hat keinen </w:t>
-      </w:r>
-      <w:r>
-        <w:t>direkten</w:t>
-      </w:r>
-      <w:r>
-        <w:t xml:space="preserve"> Zugriff auf die Daten.</w:t>
+        <w:t>Es soll eine Datenübertragung Applikation entstehen, welche die Kunden Daten Sicher überträgt und verwahrt.</w:t>
+      </w:r>
+    </w:p>
+    <w:p>
+      <w:r>
+        <w:t>Der Serverbetreiber hat keinen direkten Zugriff auf die Daten.</w:t>
       </w:r>
     </w:p>
     <w:p/>
@@ -383,7 +359,13 @@
       </w:pPr>
       <w:r>
         <w:lastRenderedPageBreak/>
-        <w:t>Arbeitsjournal 14.03.2022</w:t>
+        <w:t>Arbeitsjournal 1</w:t>
+      </w:r>
+      <w:r>
+        <w:t>5</w:t>
+      </w:r>
+      <w:r>
+        <w:t>.03.2022</w:t>
       </w:r>
     </w:p>
     <w:p>
@@ -431,8 +413,26 @@
         <w:t xml:space="preserve"> so wie die Formen der Verschlüsselung sind leicht Problematisch. </w:t>
       </w:r>
     </w:p>
-    <w:p/>
-    <w:p/>
+    <w:p>
+      <w:pPr>
+        <w:pStyle w:val="berschrift1"/>
+      </w:pPr>
+      <w:r>
+        <w:t xml:space="preserve">Arbeitsjournal </w:t>
+      </w:r>
+      <w:r>
+        <w:t>22</w:t>
+      </w:r>
+      <w:r>
+        <w:t>.03.2022</w:t>
+      </w:r>
+    </w:p>
+    <w:p/>
+    <w:p>
+      <w:r>
+        <w:t xml:space="preserve">Ausarbeitung der Datenübertragung für die Wahl der </w:t>
+      </w:r>
+    </w:p>
     <w:p/>
     <w:p/>
     <w:p/>
@@ -924,6 +924,7 @@
   <w:style w:type="character" w:default="1" w:styleId="Absatz-Standardschriftart">
     <w:name w:val="Default Paragraph Font"/>
     <w:uiPriority w:val="1"/>
+    <w:semiHidden/>
     <w:unhideWhenUsed/>
   </w:style>
   <w:style w:type="table" w:default="1" w:styleId="NormaleTabelle">

</xml_diff>